<commit_message>
Bosquejo del proyecto final
</commit_message>
<xml_diff>
--- a/primera_entrega/Informe_primera entrega.docx
+++ b/primera_entrega/Informe_primera entrega.docx
@@ -130,46 +130,239 @@
     </w:p>
     <w:p>
       <w:pPr>
+        <w:jc w:val="center"/>
+        <w:rPr>
+          <w:rFonts w:ascii="Arial" w:hAnsi="Arial" w:cs="Arial"/>
+          <w:b/>
+          <w:bCs/>
+          <w:sz w:val="24"/>
+          <w:szCs w:val="24"/>
+        </w:rPr>
+      </w:pPr>
+      <w:r>
+        <w:rPr>
+          <w:rFonts w:ascii="Arial" w:hAnsi="Arial" w:cs="Arial"/>
+          <w:b/>
+          <w:bCs/>
+          <w:sz w:val="24"/>
+          <w:szCs w:val="24"/>
+        </w:rPr>
+        <w:t>Sinopsis:</w:t>
+      </w:r>
+      <w:r>
+        <w:rPr>
+          <w:rFonts w:ascii="Arial" w:hAnsi="Arial" w:cs="Arial"/>
+          <w:b/>
+          <w:bCs/>
+          <w:sz w:val="24"/>
+          <w:szCs w:val="24"/>
+        </w:rPr>
+        <w:t xml:space="preserve"> "De Tubos a Transistores"</w:t>
+      </w:r>
+    </w:p>
+    <w:p>
+      <w:pPr>
+        <w:jc w:val="center"/>
+        <w:rPr>
+          <w:rFonts w:ascii="Arial" w:hAnsi="Arial" w:cs="Arial"/>
+          <w:sz w:val="24"/>
+          <w:szCs w:val="24"/>
+        </w:rPr>
+      </w:pPr>
+    </w:p>
+    <w:p>
+      <w:pPr>
+        <w:rPr>
+          <w:rFonts w:ascii="Arial" w:hAnsi="Arial" w:cs="Arial"/>
+          <w:sz w:val="24"/>
+          <w:szCs w:val="24"/>
+        </w:rPr>
+      </w:pPr>
+      <w:r>
+        <w:rPr>
+          <w:rFonts w:ascii="Arial" w:hAnsi="Arial" w:cs="Arial"/>
+          <w:sz w:val="24"/>
+          <w:szCs w:val="24"/>
+        </w:rPr>
+        <w:t>El juego que se va recrear es algo muy básico es modelar como se pasa de tubos al vacío al transistor la base de toda la tecnología, el cual se va implementar en tres niveles.</w:t>
+      </w:r>
+    </w:p>
+    <w:p>
+      <w:pPr>
         <w:jc w:val="both"/>
       </w:pPr>
-      <w:r>
+    </w:p>
+    <w:p>
+      <w:pPr>
+        <w:jc w:val="both"/>
+        <w:rPr>
+          <w:rFonts w:ascii="Arial" w:hAnsi="Arial" w:cs="Arial"/>
+          <w:sz w:val="24"/>
+          <w:szCs w:val="24"/>
+        </w:rPr>
+      </w:pPr>
+      <w:r>
+        <w:rPr>
+          <w:rFonts w:ascii="Arial" w:hAnsi="Arial" w:cs="Arial"/>
+          <w:sz w:val="24"/>
+          <w:szCs w:val="24"/>
+        </w:rPr>
         <w:t>Primer nivel.</w:t>
       </w:r>
     </w:p>
     <w:p>
       <w:pPr>
         <w:jc w:val="both"/>
-      </w:pPr>
+        <w:rPr>
+          <w:rFonts w:ascii="Arial" w:hAnsi="Arial" w:cs="Arial"/>
+          <w:sz w:val="24"/>
+          <w:szCs w:val="24"/>
+        </w:rPr>
+      </w:pPr>
+      <w:r>
+        <w:rPr>
+          <w:rFonts w:ascii="Arial" w:hAnsi="Arial" w:cs="Arial"/>
+          <w:sz w:val="24"/>
+          <w:szCs w:val="24"/>
+        </w:rPr>
+        <w:t>El primer reto es un personaje de tipo robot o un humanoide, que va tratar de enfriar los tubos de vacío que se calientan en determinado tiempo, el cual deberá transportar algo o prender algún ventilar para lograr bajar la temperatura, si no logra enfriar los tubos en determinado tiempo se estalla los tubos. Es mas o menos la dinámica del primer nivel.</w:t>
+      </w:r>
+      <w:r>
+        <w:rPr>
+          <w:rFonts w:ascii="Arial" w:hAnsi="Arial" w:cs="Arial"/>
+          <w:sz w:val="24"/>
+          <w:szCs w:val="24"/>
+        </w:rPr>
+        <w:t xml:space="preserve"> Estoy analizando que física aplicar.</w:t>
+      </w:r>
     </w:p>
     <w:p>
       <w:pPr>
         <w:jc w:val="both"/>
+        <w:rPr>
+          <w:rFonts w:ascii="Arial" w:hAnsi="Arial" w:cs="Arial"/>
+          <w:sz w:val="24"/>
+          <w:szCs w:val="24"/>
+        </w:rPr>
       </w:pPr>
     </w:p>
     <w:p>
       <w:pPr>
         <w:jc w:val="both"/>
-      </w:pPr>
-      <w:r>
+        <w:rPr>
+          <w:rFonts w:ascii="Arial" w:hAnsi="Arial" w:cs="Arial"/>
+          <w:sz w:val="24"/>
+          <w:szCs w:val="24"/>
+        </w:rPr>
+      </w:pPr>
+      <w:r>
+        <w:rPr>
+          <w:rFonts w:ascii="Arial" w:hAnsi="Arial" w:cs="Arial"/>
+          <w:sz w:val="24"/>
+          <w:szCs w:val="24"/>
+        </w:rPr>
         <w:t>Segundo nivel.</w:t>
       </w:r>
     </w:p>
     <w:p>
       <w:pPr>
         <w:jc w:val="both"/>
-      </w:pPr>
+        <w:rPr>
+          <w:rFonts w:ascii="Arial" w:hAnsi="Arial" w:cs="Arial"/>
+          <w:sz w:val="24"/>
+          <w:szCs w:val="24"/>
+        </w:rPr>
+      </w:pPr>
+      <w:r>
+        <w:rPr>
+          <w:rFonts w:ascii="Arial" w:hAnsi="Arial" w:cs="Arial"/>
+          <w:sz w:val="24"/>
+          <w:szCs w:val="24"/>
+        </w:rPr>
+        <w:t xml:space="preserve">En este nivel el personaje transportará transistores para reemplazar los tubos de vacío, se implementará física como de lanzar objetos, todo será en un determinado tiempo para cumplir la misión.  </w:t>
+      </w:r>
     </w:p>
     <w:p>
       <w:pPr>
         <w:jc w:val="both"/>
-      </w:pPr>
+        <w:rPr>
+          <w:rFonts w:ascii="Arial" w:hAnsi="Arial" w:cs="Arial"/>
+          <w:sz w:val="24"/>
+          <w:szCs w:val="24"/>
+        </w:rPr>
+      </w:pPr>
+      <w:r>
+        <w:rPr>
+          <w:rFonts w:ascii="Arial" w:hAnsi="Arial" w:cs="Arial"/>
+          <w:sz w:val="24"/>
+          <w:szCs w:val="24"/>
+        </w:rPr>
+        <w:t>Tercer nivel.</w:t>
+      </w:r>
+      <w:r>
+        <w:rPr>
+          <w:rFonts w:ascii="Arial" w:hAnsi="Arial" w:cs="Arial"/>
+          <w:sz w:val="24"/>
+          <w:szCs w:val="24"/>
+        </w:rPr>
+        <w:t xml:space="preserve"> </w:t>
+      </w:r>
     </w:p>
     <w:p>
       <w:pPr>
         <w:jc w:val="both"/>
       </w:pPr>
       <w:r>
-        <w:t>Tercer nivel.</w:t>
+        <w:rPr>
+          <w:rFonts w:ascii="Arial" w:hAnsi="Arial" w:cs="Arial"/>
+          <w:sz w:val="24"/>
+          <w:szCs w:val="24"/>
+        </w:rPr>
+        <w:t>Ya en este nivel tenemos la era digital,</w:t>
+      </w:r>
+      <w:r>
+        <w:rPr>
+          <w:rFonts w:ascii="Arial" w:hAnsi="Arial" w:cs="Arial"/>
+          <w:sz w:val="24"/>
+          <w:szCs w:val="24"/>
+        </w:rPr>
+        <w:t xml:space="preserve"> </w:t>
+      </w:r>
+      <w:r>
+        <w:rPr>
+          <w:rFonts w:ascii="Arial" w:hAnsi="Arial" w:cs="Arial"/>
+          <w:sz w:val="24"/>
+          <w:szCs w:val="24"/>
+        </w:rPr>
+        <w:t>la idea es hacer una lluvia bit de 0 y 1</w:t>
+      </w:r>
+      <w:r>
+        <w:rPr>
+          <w:rFonts w:ascii="Arial" w:hAnsi="Arial" w:cs="Arial"/>
+          <w:sz w:val="24"/>
+          <w:szCs w:val="24"/>
+        </w:rPr>
+        <w:t xml:space="preserve">, una especie de campo minado, como el buscaminas de Windows XP, donde 1 es un paso seguro para llegar a una puerta y 0 muere o regresa al principio. Puede saltar ese seria una física. En cuanto al agente autómata guardar en memoria </w:t>
+      </w:r>
+      <w:r>
+        <w:rPr>
+          <w:rFonts w:ascii="Arial" w:hAnsi="Arial" w:cs="Arial"/>
+          <w:sz w:val="24"/>
+          <w:szCs w:val="24"/>
+        </w:rPr>
+        <w:lastRenderedPageBreak/>
+        <w:t>donde hay una mina o aprender que hay no debe pisar. Es retador el agente autómata, espero</w:t>
+      </w:r>
+      <w:r>
+        <w:t xml:space="preserve"> poder implementarlo de la forma </w:t>
+      </w:r>
+      <w:proofErr w:type="spellStart"/>
+      <w:r>
+        <w:t>mas</w:t>
+      </w:r>
+      <w:proofErr w:type="spellEnd"/>
+      <w:r>
+        <w:t xml:space="preserve"> sencilla.  </w:t>
       </w:r>
     </w:p>
     <w:p>

</xml_diff>